<commit_message>
Created Yoast Boiler Plate
</commit_message>
<xml_diff>
--- a/objec_oriented_design/oop.docx
+++ b/objec_oriented_design/oop.docx
@@ -575,6 +575,21 @@
       <w:pPr>
         <w:pStyle w:val="ListParagraph"/>
         <w:numPr>
+          <w:ilvl w:val="1"/>
+          <w:numId w:val="1"/>
+        </w:numPr>
+      </w:pPr>
+      <w:r>
+        <w:rPr>
+          <w:b/>
+        </w:rPr>
+        <w:t>Each object contains its own Data and Logic</w:t>
+      </w:r>
+    </w:p>
+    <w:p>
+      <w:pPr>
+        <w:pStyle w:val="ListParagraph"/>
+        <w:numPr>
           <w:ilvl w:val="0"/>
           <w:numId w:val="1"/>
         </w:numPr>
@@ -605,6 +620,7 @@
       </w:pPr>
       <w:proofErr w:type="gramStart"/>
       <w:r>
+        <w:lastRenderedPageBreak/>
         <w:t>i</w:t>
       </w:r>
       <w:proofErr w:type="gramEnd"/>
@@ -626,7 +642,6 @@
         </w:numPr>
       </w:pPr>
       <w:r>
-        <w:lastRenderedPageBreak/>
         <w:t>Nouns</w:t>
       </w:r>
     </w:p>
@@ -1131,13 +1146,37 @@
       <w:pPr>
         <w:pStyle w:val="ListParagraph"/>
         <w:numPr>
-          <w:ilvl w:val="3"/>
+          <w:ilvl w:val="1"/>
           <w:numId w:val="2"/>
         </w:numPr>
         <w:rPr>
           <w:b/>
         </w:rPr>
       </w:pPr>
+      <w:r>
+        <w:rPr>
+          <w:b/>
+        </w:rPr>
+        <w:t>Pre-defined classes not typically included in a class library</w:t>
+      </w:r>
+    </w:p>
+    <w:p>
+      <w:pPr>
+        <w:pStyle w:val="ListParagraph"/>
+        <w:numPr>
+          <w:ilvl w:val="2"/>
+          <w:numId w:val="2"/>
+        </w:numPr>
+        <w:rPr>
+          <w:b/>
+        </w:rPr>
+      </w:pPr>
+      <w:r>
+        <w:rPr>
+          <w:b/>
+        </w:rPr>
+        <w:t>Names</w:t>
+      </w:r>
     </w:p>
     <w:p>
       <w:pPr>
@@ -1331,8 +1370,6 @@
       <w:r>
         <w:t xml:space="preserve">Very useful when creating other classes </w:t>
       </w:r>
-      <w:bookmarkStart w:id="0" w:name="_GoBack"/>
-      <w:bookmarkEnd w:id="0"/>
     </w:p>
     <w:p>
       <w:pPr>
@@ -1493,20 +1530,1543 @@
         </w:numPr>
       </w:pPr>
       <w:r>
+        <w:rPr>
+          <w:b/>
+        </w:rPr>
         <w:t>Polymorphism</w:t>
       </w:r>
-    </w:p>
-    <w:p>
-      <w:pPr>
-        <w:pStyle w:val="ListParagraph"/>
-        <w:numPr>
-          <w:ilvl w:val="1"/>
+      <w:r>
+        <w:t xml:space="preserve"> = Many Forms</w:t>
+      </w:r>
+    </w:p>
+    <w:p>
+      <w:pPr>
+        <w:pStyle w:val="ListParagraph"/>
+        <w:numPr>
+          <w:ilvl w:val="2"/>
           <w:numId w:val="4"/>
         </w:numPr>
       </w:pPr>
       <w:r>
+        <w:t xml:space="preserve">Lets us work freely with objects that have been created from </w:t>
+      </w:r>
+      <w:r>
+        <w:t>any classes</w:t>
+      </w:r>
+    </w:p>
+    <w:p>
+      <w:pPr>
+        <w:pStyle w:val="ListParagraph"/>
+        <w:numPr>
+          <w:ilvl w:val="2"/>
+          <w:numId w:val="4"/>
+        </w:numPr>
+      </w:pPr>
+      <w:r>
+        <w:t>Lets us do the right thing at the right time</w:t>
+      </w:r>
+    </w:p>
+    <w:p>
+      <w:pPr>
+        <w:pStyle w:val="ListParagraph"/>
+        <w:numPr>
+          <w:ilvl w:val="3"/>
+          <w:numId w:val="4"/>
+        </w:numPr>
+      </w:pPr>
+      <w:proofErr w:type="gramStart"/>
+      <w:r>
+        <w:t>i</w:t>
+      </w:r>
+      <w:proofErr w:type="gramEnd"/>
+      <w:r>
+        <w:t xml:space="preserve">.e. “+” sign </w:t>
+      </w:r>
+    </w:p>
+    <w:p>
+      <w:pPr>
+        <w:pStyle w:val="ListParagraph"/>
+        <w:numPr>
+          <w:ilvl w:val="4"/>
+          <w:numId w:val="4"/>
+        </w:numPr>
+      </w:pPr>
+      <w:r>
+        <w:t>Concatenate Strings</w:t>
+      </w:r>
+    </w:p>
+    <w:p>
+      <w:pPr>
+        <w:pStyle w:val="ListParagraph"/>
+        <w:numPr>
+          <w:ilvl w:val="4"/>
+          <w:numId w:val="4"/>
+        </w:numPr>
+      </w:pPr>
+      <w:r>
+        <w:t>Numerically Add Integers</w:t>
+      </w:r>
+    </w:p>
+    <w:p>
+      <w:pPr>
+        <w:pStyle w:val="ListParagraph"/>
+        <w:numPr>
+          <w:ilvl w:val="3"/>
+          <w:numId w:val="4"/>
+        </w:numPr>
+      </w:pPr>
+      <w:r>
+        <w:t>Lets us automatically do the correct behavior even if what we’re working with could take one of many different forms</w:t>
+      </w:r>
+    </w:p>
+    <w:p>
+      <w:pPr>
+        <w:pStyle w:val="ListParagraph"/>
+        <w:numPr>
+          <w:ilvl w:val="2"/>
+          <w:numId w:val="4"/>
+        </w:numPr>
+      </w:pPr>
+      <w:r>
+        <w:t>Inheriting when useful, but can override behavior when that’s useful</w:t>
+      </w:r>
+    </w:p>
+    <w:p>
+      <w:pPr>
+        <w:pStyle w:val="ListParagraph"/>
+        <w:numPr>
+          <w:ilvl w:val="1"/>
+          <w:numId w:val="4"/>
+        </w:numPr>
+      </w:pPr>
+      <w:r>
+        <w:rPr>
+          <w:b/>
+        </w:rPr>
         <w:t>Inheritance</w:t>
       </w:r>
+      <w:r>
+        <w:rPr>
+          <w:b/>
+        </w:rPr>
+        <w:t xml:space="preserve"> </w:t>
+      </w:r>
+      <w:r>
+        <w:rPr>
+          <w:b/>
+        </w:rPr>
+        <w:t>(Single inheritance)</w:t>
+      </w:r>
+      <w:r>
+        <w:t xml:space="preserve"> </w:t>
+      </w:r>
+      <w:r>
+        <w:t>= A class can inherit the properties and methods of a superclass</w:t>
+      </w:r>
+    </w:p>
+    <w:p>
+      <w:pPr>
+        <w:pStyle w:val="ListParagraph"/>
+        <w:numPr>
+          <w:ilvl w:val="2"/>
+          <w:numId w:val="4"/>
+        </w:numPr>
+      </w:pPr>
+      <w:r>
+        <w:t>Superclass</w:t>
+      </w:r>
+    </w:p>
+    <w:p>
+      <w:pPr>
+        <w:pStyle w:val="ListParagraph"/>
+        <w:numPr>
+          <w:ilvl w:val="3"/>
+          <w:numId w:val="4"/>
+        </w:numPr>
+      </w:pPr>
+      <w:r>
+        <w:t>Parent Class</w:t>
+      </w:r>
+    </w:p>
+    <w:p>
+      <w:pPr>
+        <w:pStyle w:val="ListParagraph"/>
+        <w:numPr>
+          <w:ilvl w:val="2"/>
+          <w:numId w:val="4"/>
+        </w:numPr>
+      </w:pPr>
+      <w:r>
+        <w:t>Subclass</w:t>
+      </w:r>
+    </w:p>
+    <w:p>
+      <w:pPr>
+        <w:pStyle w:val="ListParagraph"/>
+        <w:numPr>
+          <w:ilvl w:val="3"/>
+          <w:numId w:val="4"/>
+        </w:numPr>
+      </w:pPr>
+      <w:r>
+        <w:t>Child Class</w:t>
+      </w:r>
+    </w:p>
+    <w:p>
+      <w:pPr>
+        <w:pStyle w:val="ListParagraph"/>
+        <w:numPr>
+          <w:ilvl w:val="3"/>
+          <w:numId w:val="4"/>
+        </w:numPr>
+      </w:pPr>
+      <w:r>
+        <w:t>Inherits everything super class has</w:t>
+      </w:r>
+    </w:p>
+    <w:p>
+      <w:pPr>
+        <w:pStyle w:val="ListParagraph"/>
+        <w:numPr>
+          <w:ilvl w:val="4"/>
+          <w:numId w:val="4"/>
+        </w:numPr>
+      </w:pPr>
+      <w:r>
+        <w:t>Attributes</w:t>
+      </w:r>
+    </w:p>
+    <w:p>
+      <w:pPr>
+        <w:pStyle w:val="ListParagraph"/>
+        <w:numPr>
+          <w:ilvl w:val="4"/>
+          <w:numId w:val="4"/>
+        </w:numPr>
+      </w:pPr>
+      <w:r>
+        <w:t>Behaviors</w:t>
+      </w:r>
+    </w:p>
+    <w:p>
+      <w:pPr>
+        <w:pStyle w:val="ListParagraph"/>
+        <w:numPr>
+          <w:ilvl w:val="3"/>
+          <w:numId w:val="4"/>
+        </w:numPr>
+      </w:pPr>
+      <w:r>
+        <w:t>Can add its own behaviors and attributes</w:t>
+      </w:r>
+    </w:p>
+    <w:p>
+      <w:pPr>
+        <w:pStyle w:val="ListParagraph"/>
+        <w:numPr>
+          <w:ilvl w:val="2"/>
+          <w:numId w:val="4"/>
+        </w:numPr>
+      </w:pPr>
+      <w:r>
+        <w:t>Make a change in the Superclass it changes in the Child Class too</w:t>
+      </w:r>
+    </w:p>
+    <w:p>
+      <w:pPr>
+        <w:pStyle w:val="ListParagraph"/>
+        <w:ind w:left="2160"/>
+      </w:pPr>
+    </w:p>
+    <w:p>
+      <w:r>
+        <w:t xml:space="preserve">/////////// </w:t>
+      </w:r>
+      <w:r>
+        <w:t>Software Engineering Methods to Create Apps</w:t>
+      </w:r>
+      <w:r>
+        <w:t>//////</w:t>
+      </w:r>
+      <w:r>
+        <w:t>//////////////</w:t>
+      </w:r>
+      <w:r>
+        <w:t>/</w:t>
+      </w:r>
+    </w:p>
+    <w:p/>
+    <w:p>
+      <w:pPr>
+        <w:pStyle w:val="ListParagraph"/>
+        <w:numPr>
+          <w:ilvl w:val="0"/>
+          <w:numId w:val="5"/>
+        </w:numPr>
+      </w:pPr>
+      <w:r>
+        <w:rPr>
+          <w:b/>
+        </w:rPr>
+        <w:t>Gather Requirements</w:t>
+      </w:r>
+    </w:p>
+    <w:p>
+      <w:pPr>
+        <w:pStyle w:val="ListParagraph"/>
+        <w:numPr>
+          <w:ilvl w:val="1"/>
+          <w:numId w:val="5"/>
+        </w:numPr>
+      </w:pPr>
+      <w:r>
+        <w:t>What does the app need to do?</w:t>
+      </w:r>
+    </w:p>
+    <w:p>
+      <w:pPr>
+        <w:pStyle w:val="ListParagraph"/>
+        <w:numPr>
+          <w:ilvl w:val="1"/>
+          <w:numId w:val="5"/>
+        </w:numPr>
+      </w:pPr>
+      <w:r>
+        <w:t>What problem are you trying to solve?</w:t>
+      </w:r>
+    </w:p>
+    <w:p>
+      <w:pPr>
+        <w:pStyle w:val="ListParagraph"/>
+        <w:numPr>
+          <w:ilvl w:val="2"/>
+          <w:numId w:val="5"/>
+        </w:numPr>
+      </w:pPr>
+      <w:r>
+        <w:t>Get Specific</w:t>
+      </w:r>
+    </w:p>
+    <w:p>
+      <w:pPr>
+        <w:pStyle w:val="ListParagraph"/>
+        <w:numPr>
+          <w:ilvl w:val="2"/>
+          <w:numId w:val="5"/>
+        </w:numPr>
+      </w:pPr>
+      <w:r>
+        <w:t>Write it down</w:t>
+      </w:r>
+    </w:p>
+    <w:p>
+      <w:pPr>
+        <w:pStyle w:val="ListParagraph"/>
+        <w:numPr>
+          <w:ilvl w:val="0"/>
+          <w:numId w:val="5"/>
+        </w:numPr>
+      </w:pPr>
+      <w:r>
+        <w:rPr>
+          <w:b/>
+        </w:rPr>
+        <w:t>Describe the Application</w:t>
+      </w:r>
+    </w:p>
+    <w:p>
+      <w:pPr>
+        <w:pStyle w:val="ListParagraph"/>
+        <w:numPr>
+          <w:ilvl w:val="1"/>
+          <w:numId w:val="5"/>
+        </w:numPr>
+      </w:pPr>
+      <w:r>
+        <w:t>Build the narrative</w:t>
+      </w:r>
+    </w:p>
+    <w:p>
+      <w:pPr>
+        <w:pStyle w:val="ListParagraph"/>
+        <w:numPr>
+          <w:ilvl w:val="2"/>
+          <w:numId w:val="5"/>
+        </w:numPr>
+      </w:pPr>
+      <w:r>
+        <w:t>Explain it in plain conversational language for how people use the app</w:t>
+      </w:r>
+    </w:p>
+    <w:p>
+      <w:pPr>
+        <w:pStyle w:val="ListParagraph"/>
+        <w:numPr>
+          <w:ilvl w:val="2"/>
+          <w:numId w:val="5"/>
+        </w:numPr>
+      </w:pPr>
+      <w:r>
+        <w:t>Explain in small self contained pieces</w:t>
+      </w:r>
+    </w:p>
+    <w:p>
+      <w:pPr>
+        <w:pStyle w:val="ListParagraph"/>
+        <w:numPr>
+          <w:ilvl w:val="1"/>
+          <w:numId w:val="5"/>
+        </w:numPr>
+      </w:pPr>
+      <w:r>
+        <w:t xml:space="preserve">Can use </w:t>
+      </w:r>
+    </w:p>
+    <w:p>
+      <w:pPr>
+        <w:pStyle w:val="ListParagraph"/>
+        <w:numPr>
+          <w:ilvl w:val="2"/>
+          <w:numId w:val="5"/>
+        </w:numPr>
+      </w:pPr>
+      <w:r>
+        <w:t>Use cases</w:t>
+      </w:r>
+    </w:p>
+    <w:p>
+      <w:pPr>
+        <w:pStyle w:val="ListParagraph"/>
+        <w:numPr>
+          <w:ilvl w:val="2"/>
+          <w:numId w:val="5"/>
+        </w:numPr>
+      </w:pPr>
+      <w:r>
+        <w:t>User stores</w:t>
+      </w:r>
+    </w:p>
+    <w:p>
+      <w:pPr>
+        <w:pStyle w:val="ListParagraph"/>
+        <w:numPr>
+          <w:ilvl w:val="1"/>
+          <w:numId w:val="5"/>
+        </w:numPr>
+      </w:pPr>
+      <w:r>
+        <w:t>Look for the smallest set of stories that will make it a real application</w:t>
+      </w:r>
+    </w:p>
+    <w:p>
+      <w:pPr>
+        <w:pStyle w:val="ListParagraph"/>
+        <w:numPr>
+          <w:ilvl w:val="0"/>
+          <w:numId w:val="5"/>
+        </w:numPr>
+      </w:pPr>
+      <w:r>
+        <w:rPr>
+          <w:b/>
+        </w:rPr>
+        <w:t>Identify the Main Objects</w:t>
+      </w:r>
+    </w:p>
+    <w:p>
+      <w:pPr>
+        <w:pStyle w:val="ListParagraph"/>
+        <w:numPr>
+          <w:ilvl w:val="1"/>
+          <w:numId w:val="5"/>
+        </w:numPr>
+      </w:pPr>
+      <w:r>
+        <w:t>Starting point to identify actual classes</w:t>
+      </w:r>
+    </w:p>
+    <w:p>
+      <w:pPr>
+        <w:pStyle w:val="ListParagraph"/>
+        <w:numPr>
+          <w:ilvl w:val="2"/>
+          <w:numId w:val="5"/>
+        </w:numPr>
+      </w:pPr>
+      <w:r>
+        <w:t>Use the stories and descriptions</w:t>
+      </w:r>
+    </w:p>
+    <w:p>
+      <w:pPr>
+        <w:pStyle w:val="ListParagraph"/>
+        <w:numPr>
+          <w:ilvl w:val="2"/>
+          <w:numId w:val="5"/>
+        </w:numPr>
+      </w:pPr>
+      <w:r>
+        <w:t>Pick out the most important ideas and concepts</w:t>
+      </w:r>
+    </w:p>
+    <w:p>
+      <w:pPr>
+        <w:pStyle w:val="ListParagraph"/>
+        <w:numPr>
+          <w:ilvl w:val="2"/>
+          <w:numId w:val="5"/>
+        </w:numPr>
+      </w:pPr>
+      <w:r>
+        <w:t>Discard what is irrelevant</w:t>
+      </w:r>
+    </w:p>
+    <w:p>
+      <w:pPr>
+        <w:pStyle w:val="ListParagraph"/>
+        <w:numPr>
+          <w:ilvl w:val="1"/>
+          <w:numId w:val="5"/>
+        </w:numPr>
+      </w:pPr>
+      <w:r>
+        <w:t>Not everything will become a class but a lot of them will</w:t>
+      </w:r>
+    </w:p>
+    <w:p>
+      <w:pPr>
+        <w:pStyle w:val="ListParagraph"/>
+        <w:numPr>
+          <w:ilvl w:val="0"/>
+          <w:numId w:val="5"/>
+        </w:numPr>
+      </w:pPr>
+      <w:r>
+        <w:rPr>
+          <w:b/>
+        </w:rPr>
+        <w:t>Describe the Interactions</w:t>
+      </w:r>
+      <w:r>
+        <w:rPr>
+          <w:b/>
+        </w:rPr>
+        <w:t xml:space="preserve"> = Create a Sequence Diagram</w:t>
+      </w:r>
+    </w:p>
+    <w:p>
+      <w:pPr>
+        <w:pStyle w:val="ListParagraph"/>
+        <w:numPr>
+          <w:ilvl w:val="1"/>
+          <w:numId w:val="5"/>
+        </w:numPr>
+      </w:pPr>
+      <w:r>
+        <w:t>Understand the abilities of the different objects and behaviors they have</w:t>
+      </w:r>
+    </w:p>
+    <w:p>
+      <w:pPr>
+        <w:pStyle w:val="ListParagraph"/>
+        <w:numPr>
+          <w:ilvl w:val="1"/>
+          <w:numId w:val="5"/>
+        </w:numPr>
+      </w:pPr>
+      <w:r>
+        <w:t xml:space="preserve">When interact with other objects </w:t>
+      </w:r>
+    </w:p>
+    <w:p>
+      <w:pPr>
+        <w:pStyle w:val="ListParagraph"/>
+        <w:numPr>
+          <w:ilvl w:val="2"/>
+          <w:numId w:val="5"/>
+        </w:numPr>
+      </w:pPr>
+      <w:r>
+        <w:t xml:space="preserve">What they do </w:t>
+      </w:r>
+    </w:p>
+    <w:p>
+      <w:pPr>
+        <w:pStyle w:val="ListParagraph"/>
+        <w:numPr>
+          <w:ilvl w:val="2"/>
+          <w:numId w:val="5"/>
+        </w:numPr>
+      </w:pPr>
+      <w:r>
+        <w:t>What order the need to do it in</w:t>
+      </w:r>
+    </w:p>
+    <w:p>
+      <w:pPr>
+        <w:pStyle w:val="ListParagraph"/>
+        <w:numPr>
+          <w:ilvl w:val="0"/>
+          <w:numId w:val="5"/>
+        </w:numPr>
+      </w:pPr>
+      <w:r>
+        <w:rPr>
+          <w:b/>
+        </w:rPr>
+        <w:t>Create a Class Diagram</w:t>
+      </w:r>
+      <w:r>
+        <w:rPr>
+          <w:b/>
+        </w:rPr>
+        <w:t xml:space="preserve"> = Visual representation of the classes you need</w:t>
+      </w:r>
+    </w:p>
+    <w:p>
+      <w:pPr>
+        <w:pStyle w:val="ListParagraph"/>
+        <w:numPr>
+          <w:ilvl w:val="1"/>
+          <w:numId w:val="5"/>
+        </w:numPr>
+      </w:pPr>
+      <w:r>
+        <w:t>Be really specific about object-oriented principles</w:t>
+      </w:r>
+    </w:p>
+    <w:p>
+      <w:pPr>
+        <w:pStyle w:val="ListParagraph"/>
+        <w:numPr>
+          <w:ilvl w:val="2"/>
+          <w:numId w:val="5"/>
+        </w:numPr>
+      </w:pPr>
+      <w:r>
+        <w:t>APIE (Abstraction, Polymorphism, Inheritance, Encapsulation)</w:t>
+      </w:r>
+    </w:p>
+    <w:p/>
+    <w:p>
+      <w:r>
+        <w:t>////////// Requirement Analysis ///////////////////////////////////////////</w:t>
+      </w:r>
+    </w:p>
+    <w:p/>
+    <w:p>
+      <w:pPr>
+        <w:rPr>
+          <w:b/>
+        </w:rPr>
+      </w:pPr>
+      <w:r>
+        <w:rPr>
+          <w:b/>
+        </w:rPr>
+        <w:t>Have minimum amount of requirements</w:t>
+      </w:r>
+    </w:p>
+    <w:p>
+      <w:pPr>
+        <w:rPr>
+          <w:b/>
+        </w:rPr>
+      </w:pPr>
+      <w:r>
+        <w:rPr>
+          <w:b/>
+        </w:rPr>
+        <w:tab/>
+        <w:t xml:space="preserve">Not dream features, Choose only </w:t>
+      </w:r>
+      <w:proofErr w:type="gramStart"/>
+      <w:r>
+        <w:rPr>
+          <w:b/>
+        </w:rPr>
+        <w:t>What</w:t>
+      </w:r>
+      <w:proofErr w:type="gramEnd"/>
+      <w:r>
+        <w:rPr>
+          <w:b/>
+        </w:rPr>
+        <w:t xml:space="preserve"> is REQUIRED!</w:t>
+      </w:r>
+    </w:p>
+    <w:p/>
+    <w:p>
+      <w:pPr>
+        <w:pStyle w:val="ListParagraph"/>
+        <w:numPr>
+          <w:ilvl w:val="0"/>
+          <w:numId w:val="6"/>
+        </w:numPr>
+      </w:pPr>
+      <w:r>
+        <w:t>Gather Requirements</w:t>
+      </w:r>
+      <w:r>
+        <w:t xml:space="preserve"> (Analysis)</w:t>
+      </w:r>
+    </w:p>
+    <w:p>
+      <w:pPr>
+        <w:pStyle w:val="ListParagraph"/>
+        <w:numPr>
+          <w:ilvl w:val="1"/>
+          <w:numId w:val="6"/>
+        </w:numPr>
+      </w:pPr>
+      <w:r>
+        <w:t xml:space="preserve">What is the Application </w:t>
+      </w:r>
+      <w:r>
+        <w:rPr>
+          <w:i/>
+        </w:rPr>
+        <w:t>required</w:t>
+      </w:r>
+      <w:r>
+        <w:t xml:space="preserve"> to do?</w:t>
+      </w:r>
+    </w:p>
+    <w:p>
+      <w:pPr>
+        <w:pStyle w:val="ListParagraph"/>
+        <w:numPr>
+          <w:ilvl w:val="2"/>
+          <w:numId w:val="6"/>
+        </w:numPr>
+      </w:pPr>
+      <w:r>
+        <w:t xml:space="preserve">What </w:t>
+      </w:r>
+      <w:r>
+        <w:rPr>
+          <w:i/>
+        </w:rPr>
+        <w:t>MUST</w:t>
+      </w:r>
+      <w:r>
+        <w:t xml:space="preserve"> it do</w:t>
+      </w:r>
+    </w:p>
+    <w:p>
+      <w:pPr>
+        <w:pStyle w:val="ListParagraph"/>
+        <w:numPr>
+          <w:ilvl w:val="1"/>
+          <w:numId w:val="6"/>
+        </w:numPr>
+      </w:pPr>
+      <w:r>
+        <w:t>Core requirements</w:t>
+      </w:r>
+    </w:p>
+    <w:p>
+      <w:pPr>
+        <w:pStyle w:val="ListParagraph"/>
+        <w:numPr>
+          <w:ilvl w:val="2"/>
+          <w:numId w:val="6"/>
+        </w:numPr>
+      </w:pPr>
+      <w:r>
+        <w:t>Functional Requirements</w:t>
+      </w:r>
+    </w:p>
+    <w:p>
+      <w:pPr>
+        <w:pStyle w:val="ListParagraph"/>
+        <w:numPr>
+          <w:ilvl w:val="3"/>
+          <w:numId w:val="6"/>
+        </w:numPr>
+      </w:pPr>
+      <w:r>
+        <w:t>What does it do?</w:t>
+      </w:r>
+    </w:p>
+    <w:p>
+      <w:pPr>
+        <w:pStyle w:val="ListParagraph"/>
+        <w:numPr>
+          <w:ilvl w:val="3"/>
+          <w:numId w:val="6"/>
+        </w:numPr>
+      </w:pPr>
+      <w:r>
+        <w:t>Capabilities of the application</w:t>
+      </w:r>
+    </w:p>
+    <w:p>
+      <w:pPr>
+        <w:pStyle w:val="ListParagraph"/>
+        <w:numPr>
+          <w:ilvl w:val="3"/>
+          <w:numId w:val="6"/>
+        </w:numPr>
+      </w:pPr>
+      <w:r>
+        <w:t>Features</w:t>
+      </w:r>
+    </w:p>
+    <w:p>
+      <w:pPr>
+        <w:pStyle w:val="ListParagraph"/>
+        <w:numPr>
+          <w:ilvl w:val="2"/>
+          <w:numId w:val="6"/>
+        </w:numPr>
+      </w:pPr>
+      <w:r>
+        <w:t>Non-Functional Requirements</w:t>
+      </w:r>
+    </w:p>
+    <w:p>
+      <w:pPr>
+        <w:pStyle w:val="ListParagraph"/>
+        <w:numPr>
+          <w:ilvl w:val="3"/>
+          <w:numId w:val="6"/>
+        </w:numPr>
+      </w:pPr>
+      <w:r>
+        <w:t>Help</w:t>
+      </w:r>
+    </w:p>
+    <w:p>
+      <w:pPr>
+        <w:pStyle w:val="ListParagraph"/>
+        <w:numPr>
+          <w:ilvl w:val="3"/>
+          <w:numId w:val="6"/>
+        </w:numPr>
+      </w:pPr>
+      <w:r>
+        <w:t>Documentation</w:t>
+      </w:r>
+    </w:p>
+    <w:p>
+      <w:pPr>
+        <w:pStyle w:val="ListParagraph"/>
+        <w:numPr>
+          <w:ilvl w:val="3"/>
+          <w:numId w:val="6"/>
+        </w:numPr>
+      </w:pPr>
+      <w:r>
+        <w:t>Legal Requirements</w:t>
+      </w:r>
+    </w:p>
+    <w:p>
+      <w:pPr>
+        <w:pStyle w:val="ListParagraph"/>
+        <w:numPr>
+          <w:ilvl w:val="4"/>
+          <w:numId w:val="6"/>
+        </w:numPr>
+      </w:pPr>
+      <w:r>
+        <w:t>Do you know the details?</w:t>
+      </w:r>
+    </w:p>
+    <w:p>
+      <w:pPr>
+        <w:pStyle w:val="ListParagraph"/>
+        <w:numPr>
+          <w:ilvl w:val="3"/>
+          <w:numId w:val="6"/>
+        </w:numPr>
+      </w:pPr>
+      <w:r>
+        <w:t>Performance Requirements</w:t>
+      </w:r>
+    </w:p>
+    <w:p>
+      <w:pPr>
+        <w:pStyle w:val="ListParagraph"/>
+        <w:numPr>
+          <w:ilvl w:val="4"/>
+          <w:numId w:val="6"/>
+        </w:numPr>
+      </w:pPr>
+      <w:r>
+        <w:t>Response time</w:t>
+      </w:r>
+    </w:p>
+    <w:p>
+      <w:pPr>
+        <w:pStyle w:val="ListParagraph"/>
+        <w:numPr>
+          <w:ilvl w:val="5"/>
+          <w:numId w:val="6"/>
+        </w:numPr>
+      </w:pPr>
+      <w:r>
+        <w:t>How many people does the app need to support simultaneously</w:t>
+      </w:r>
+    </w:p>
+    <w:p>
+      <w:pPr>
+        <w:pStyle w:val="ListParagraph"/>
+        <w:numPr>
+          <w:ilvl w:val="3"/>
+          <w:numId w:val="6"/>
+        </w:numPr>
+      </w:pPr>
+      <w:r>
+        <w:t>Support Requirements</w:t>
+      </w:r>
+    </w:p>
+    <w:p>
+      <w:pPr>
+        <w:pStyle w:val="ListParagraph"/>
+        <w:numPr>
+          <w:ilvl w:val="4"/>
+          <w:numId w:val="6"/>
+        </w:numPr>
+      </w:pPr>
+      <w:r>
+        <w:t>If there is something wrong with the app at 2am is there someone to answer?</w:t>
+      </w:r>
+    </w:p>
+    <w:p>
+      <w:pPr>
+        <w:pStyle w:val="ListParagraph"/>
+        <w:numPr>
+          <w:ilvl w:val="3"/>
+          <w:numId w:val="6"/>
+        </w:numPr>
+      </w:pPr>
+      <w:r>
+        <w:t>Security Requirements</w:t>
+      </w:r>
+    </w:p>
+    <w:p>
+      <w:pPr>
+        <w:pStyle w:val="ListParagraph"/>
+        <w:numPr>
+          <w:ilvl w:val="1"/>
+          <w:numId w:val="6"/>
+        </w:numPr>
+      </w:pPr>
+      <w:r>
+        <w:t>Functional Requirements Examples</w:t>
+      </w:r>
+      <w:r>
+        <w:t xml:space="preserve"> = Create short statements</w:t>
+      </w:r>
+    </w:p>
+    <w:p>
+      <w:pPr>
+        <w:pStyle w:val="ListParagraph"/>
+        <w:numPr>
+          <w:ilvl w:val="2"/>
+          <w:numId w:val="6"/>
+        </w:numPr>
+      </w:pPr>
+      <w:r>
+        <w:t xml:space="preserve">System </w:t>
+      </w:r>
+      <w:r>
+        <w:rPr>
+          <w:b/>
+        </w:rPr>
+        <w:t>MUST</w:t>
+      </w:r>
+      <w:r>
+        <w:t xml:space="preserve"> display the heart rate, temperature and blood pressure of a patient connected to the patient monitor</w:t>
+      </w:r>
+    </w:p>
+    <w:p>
+      <w:pPr>
+        <w:pStyle w:val="ListParagraph"/>
+        <w:numPr>
+          <w:ilvl w:val="2"/>
+          <w:numId w:val="6"/>
+        </w:numPr>
+      </w:pPr>
+      <w:r>
+        <w:t xml:space="preserve">Application </w:t>
+      </w:r>
+      <w:r>
+        <w:rPr>
+          <w:b/>
+        </w:rPr>
+        <w:t>MUST</w:t>
+      </w:r>
+      <w:r>
+        <w:t xml:space="preserve"> allow user to search by customer’s last name, telephone number or order number</w:t>
+      </w:r>
+    </w:p>
+    <w:p>
+      <w:pPr>
+        <w:pStyle w:val="ListParagraph"/>
+        <w:numPr>
+          <w:ilvl w:val="2"/>
+          <w:numId w:val="6"/>
+        </w:numPr>
+      </w:pPr>
+      <w:r>
+        <w:t xml:space="preserve">Program </w:t>
+      </w:r>
+      <w:r>
+        <w:rPr>
+          <w:b/>
+        </w:rPr>
+        <w:t>MUST</w:t>
+      </w:r>
+      <w:r>
+        <w:t xml:space="preserve"> allow receipts to be generated via email</w:t>
+      </w:r>
+    </w:p>
+    <w:p>
+      <w:pPr>
+        <w:pStyle w:val="ListParagraph"/>
+        <w:numPr>
+          <w:ilvl w:val="1"/>
+          <w:numId w:val="6"/>
+        </w:numPr>
+      </w:pPr>
+      <w:r>
+        <w:t>Non-Functional Requirement Examples</w:t>
+      </w:r>
+    </w:p>
+    <w:p>
+      <w:pPr>
+        <w:pStyle w:val="ListParagraph"/>
+        <w:numPr>
+          <w:ilvl w:val="2"/>
+          <w:numId w:val="6"/>
+        </w:numPr>
+      </w:pPr>
+      <w:r>
+        <w:t xml:space="preserve">System </w:t>
+      </w:r>
+      <w:r>
+        <w:rPr>
+          <w:b/>
+        </w:rPr>
+        <w:t>MUST</w:t>
+      </w:r>
+      <w:r>
+        <w:t xml:space="preserve"> respond to searches within 2 seconds</w:t>
+      </w:r>
+    </w:p>
+    <w:p>
+      <w:pPr>
+        <w:pStyle w:val="ListParagraph"/>
+        <w:numPr>
+          <w:ilvl w:val="2"/>
+          <w:numId w:val="6"/>
+        </w:numPr>
+      </w:pPr>
+      <w:r>
+        <w:t>Help desk available by telephone. Mon-Fri 8am-6pm</w:t>
+      </w:r>
+    </w:p>
+    <w:p>
+      <w:pPr>
+        <w:pStyle w:val="ListParagraph"/>
+        <w:numPr>
+          <w:ilvl w:val="2"/>
+          <w:numId w:val="6"/>
+        </w:numPr>
+      </w:pPr>
+      <w:r>
+        <w:t>Comply with all relevant HIPAA regulations</w:t>
+      </w:r>
+    </w:p>
+    <w:p>
+      <w:pPr>
+        <w:pStyle w:val="ListParagraph"/>
+        <w:numPr>
+          <w:ilvl w:val="2"/>
+          <w:numId w:val="6"/>
+        </w:numPr>
+      </w:pPr>
+      <w:r>
+        <w:t>Be available 99.9% of time during business hours</w:t>
+      </w:r>
+    </w:p>
+    <w:p/>
+    <w:p>
+      <w:pPr>
+        <w:pStyle w:val="ListParagraph"/>
+        <w:numPr>
+          <w:ilvl w:val="0"/>
+          <w:numId w:val="7"/>
+        </w:numPr>
+      </w:pPr>
+      <w:bookmarkStart w:id="0" w:name="OLE_LINK1"/>
+      <w:bookmarkStart w:id="1" w:name="OLE_LINK2"/>
+      <w:r>
+        <w:t>FURPS/FURPS+ = Checklist</w:t>
+      </w:r>
+    </w:p>
+    <w:p>
+      <w:pPr>
+        <w:pStyle w:val="ListParagraph"/>
+        <w:numPr>
+          <w:ilvl w:val="1"/>
+          <w:numId w:val="7"/>
+        </w:numPr>
+      </w:pPr>
+      <w:r>
+        <w:t>Functional Requirements</w:t>
+      </w:r>
+    </w:p>
+    <w:p>
+      <w:pPr>
+        <w:pStyle w:val="ListParagraph"/>
+        <w:numPr>
+          <w:ilvl w:val="2"/>
+          <w:numId w:val="7"/>
+        </w:numPr>
+      </w:pPr>
+      <w:r>
+        <w:t>Features of App</w:t>
+      </w:r>
+    </w:p>
+    <w:p>
+      <w:pPr>
+        <w:pStyle w:val="ListParagraph"/>
+        <w:numPr>
+          <w:ilvl w:val="1"/>
+          <w:numId w:val="7"/>
+        </w:numPr>
+      </w:pPr>
+      <w:r>
+        <w:t>Usability Requirements</w:t>
+      </w:r>
+    </w:p>
+    <w:p>
+      <w:pPr>
+        <w:pStyle w:val="ListParagraph"/>
+        <w:numPr>
+          <w:ilvl w:val="2"/>
+          <w:numId w:val="7"/>
+        </w:numPr>
+      </w:pPr>
+      <w:r>
+        <w:t>Help</w:t>
+      </w:r>
+    </w:p>
+    <w:p>
+      <w:pPr>
+        <w:pStyle w:val="ListParagraph"/>
+        <w:numPr>
+          <w:ilvl w:val="2"/>
+          <w:numId w:val="7"/>
+        </w:numPr>
+      </w:pPr>
+      <w:bookmarkStart w:id="2" w:name="OLE_LINK3"/>
+      <w:bookmarkStart w:id="3" w:name="OLE_LINK4"/>
+      <w:bookmarkEnd w:id="0"/>
+      <w:bookmarkEnd w:id="1"/>
+      <w:r>
+        <w:t>Documentation</w:t>
+      </w:r>
+    </w:p>
+    <w:p>
+      <w:pPr>
+        <w:pStyle w:val="ListParagraph"/>
+        <w:numPr>
+          <w:ilvl w:val="2"/>
+          <w:numId w:val="7"/>
+        </w:numPr>
+      </w:pPr>
+      <w:r>
+        <w:t>Tutorials</w:t>
+      </w:r>
+    </w:p>
+    <w:p>
+      <w:pPr>
+        <w:pStyle w:val="ListParagraph"/>
+        <w:numPr>
+          <w:ilvl w:val="1"/>
+          <w:numId w:val="7"/>
+        </w:numPr>
+      </w:pPr>
+      <w:r>
+        <w:t>Reliability</w:t>
+      </w:r>
+    </w:p>
+    <w:p>
+      <w:pPr>
+        <w:pStyle w:val="ListParagraph"/>
+        <w:numPr>
+          <w:ilvl w:val="2"/>
+          <w:numId w:val="7"/>
+        </w:numPr>
+      </w:pPr>
+      <w:r>
+        <w:t>Disaster Recovery</w:t>
+      </w:r>
+    </w:p>
+    <w:p>
+      <w:pPr>
+        <w:pStyle w:val="ListParagraph"/>
+        <w:numPr>
+          <w:ilvl w:val="2"/>
+          <w:numId w:val="7"/>
+        </w:numPr>
+      </w:pPr>
+      <w:r>
+        <w:t>Acceptable failure rates</w:t>
+      </w:r>
+    </w:p>
+    <w:p>
+      <w:pPr>
+        <w:pStyle w:val="ListParagraph"/>
+        <w:numPr>
+          <w:ilvl w:val="1"/>
+          <w:numId w:val="7"/>
+        </w:numPr>
+      </w:pPr>
+      <w:r>
+        <w:t>Performance</w:t>
+      </w:r>
+    </w:p>
+    <w:p>
+      <w:pPr>
+        <w:pStyle w:val="ListParagraph"/>
+        <w:numPr>
+          <w:ilvl w:val="2"/>
+          <w:numId w:val="7"/>
+        </w:numPr>
+      </w:pPr>
+      <w:r>
+        <w:t>Availability</w:t>
+      </w:r>
+    </w:p>
+    <w:p>
+      <w:pPr>
+        <w:pStyle w:val="ListParagraph"/>
+        <w:numPr>
+          <w:ilvl w:val="2"/>
+          <w:numId w:val="7"/>
+        </w:numPr>
+      </w:pPr>
+      <w:r>
+        <w:t>Capacity</w:t>
+      </w:r>
+    </w:p>
+    <w:p>
+      <w:pPr>
+        <w:pStyle w:val="ListParagraph"/>
+        <w:numPr>
+          <w:ilvl w:val="2"/>
+          <w:numId w:val="7"/>
+        </w:numPr>
+      </w:pPr>
+      <w:r>
+        <w:t>Resources</w:t>
+      </w:r>
+    </w:p>
+    <w:p>
+      <w:pPr>
+        <w:pStyle w:val="ListParagraph"/>
+        <w:numPr>
+          <w:ilvl w:val="2"/>
+          <w:numId w:val="7"/>
+        </w:numPr>
+      </w:pPr>
+      <w:r>
+        <w:t xml:space="preserve">Supportability </w:t>
+      </w:r>
+    </w:p>
+    <w:p>
+      <w:pPr>
+        <w:pStyle w:val="ListParagraph"/>
+        <w:numPr>
+          <w:ilvl w:val="2"/>
+          <w:numId w:val="7"/>
+        </w:numPr>
+      </w:pPr>
+      <w:r>
+        <w:t>Could it be Internationalized</w:t>
+      </w:r>
+    </w:p>
+    <w:p>
+      <w:pPr>
+        <w:pStyle w:val="ListParagraph"/>
+        <w:numPr>
+          <w:ilvl w:val="1"/>
+          <w:numId w:val="7"/>
+        </w:numPr>
+      </w:pPr>
+      <w:r>
+        <w:t>+</w:t>
+      </w:r>
+    </w:p>
+    <w:p>
+      <w:pPr>
+        <w:pStyle w:val="ListParagraph"/>
+        <w:numPr>
+          <w:ilvl w:val="2"/>
+          <w:numId w:val="7"/>
+        </w:numPr>
+      </w:pPr>
+      <w:r>
+        <w:t>Design Requirements</w:t>
+      </w:r>
+    </w:p>
+    <w:p>
+      <w:pPr>
+        <w:pStyle w:val="ListParagraph"/>
+        <w:numPr>
+          <w:ilvl w:val="3"/>
+          <w:numId w:val="7"/>
+        </w:numPr>
+      </w:pPr>
+      <w:r>
+        <w:t>IPhone app</w:t>
+      </w:r>
+    </w:p>
+    <w:p>
+      <w:pPr>
+        <w:pStyle w:val="ListParagraph"/>
+        <w:numPr>
+          <w:ilvl w:val="3"/>
+          <w:numId w:val="7"/>
+        </w:numPr>
+      </w:pPr>
+      <w:r>
+        <w:t>Relational Database</w:t>
+      </w:r>
+    </w:p>
+    <w:p>
+      <w:pPr>
+        <w:pStyle w:val="ListParagraph"/>
+        <w:numPr>
+          <w:ilvl w:val="2"/>
+          <w:numId w:val="7"/>
+        </w:numPr>
+      </w:pPr>
+      <w:r>
+        <w:t>Implementation Requirements</w:t>
+      </w:r>
+    </w:p>
+    <w:p>
+      <w:pPr>
+        <w:pStyle w:val="ListParagraph"/>
+        <w:numPr>
+          <w:ilvl w:val="3"/>
+          <w:numId w:val="7"/>
+        </w:numPr>
+      </w:pPr>
+      <w:r>
+        <w:t>Language going to use?</w:t>
+      </w:r>
+    </w:p>
+    <w:p>
+      <w:pPr>
+        <w:pStyle w:val="ListParagraph"/>
+        <w:numPr>
+          <w:ilvl w:val="3"/>
+          <w:numId w:val="7"/>
+        </w:numPr>
+      </w:pPr>
+      <w:r>
+        <w:t>Comply with certain standards or methodology?</w:t>
+      </w:r>
+    </w:p>
+    <w:p>
+      <w:pPr>
+        <w:pStyle w:val="ListParagraph"/>
+        <w:numPr>
+          <w:ilvl w:val="2"/>
+          <w:numId w:val="7"/>
+        </w:numPr>
+      </w:pPr>
+      <w:r>
+        <w:t>Interface Requirements</w:t>
+      </w:r>
+    </w:p>
+    <w:p>
+      <w:pPr>
+        <w:pStyle w:val="ListParagraph"/>
+        <w:numPr>
+          <w:ilvl w:val="3"/>
+          <w:numId w:val="7"/>
+        </w:numPr>
+      </w:pPr>
+      <w:r>
+        <w:t>Not the user interface</w:t>
+      </w:r>
+    </w:p>
+    <w:p>
+      <w:pPr>
+        <w:pStyle w:val="ListParagraph"/>
+        <w:numPr>
+          <w:ilvl w:val="3"/>
+          <w:numId w:val="7"/>
+        </w:numPr>
+      </w:pPr>
+      <w:r>
+        <w:t>Any external system need to interface with</w:t>
+      </w:r>
+    </w:p>
+    <w:p>
+      <w:pPr>
+        <w:pStyle w:val="ListParagraph"/>
+        <w:numPr>
+          <w:ilvl w:val="4"/>
+          <w:numId w:val="7"/>
+        </w:numPr>
+      </w:pPr>
+      <w:r>
+        <w:t>Need to specify this now</w:t>
+      </w:r>
+    </w:p>
+    <w:p>
+      <w:pPr>
+        <w:pStyle w:val="ListParagraph"/>
+        <w:numPr>
+          <w:ilvl w:val="2"/>
+          <w:numId w:val="7"/>
+        </w:numPr>
+      </w:pPr>
+      <w:r>
+        <w:t>Physical Requirements</w:t>
+      </w:r>
+    </w:p>
+    <w:p>
+      <w:pPr>
+        <w:pStyle w:val="ListParagraph"/>
+        <w:numPr>
+          <w:ilvl w:val="3"/>
+          <w:numId w:val="7"/>
+        </w:numPr>
+      </w:pPr>
+      <w:bookmarkStart w:id="4" w:name="OLE_LINK5"/>
+      <w:bookmarkStart w:id="5" w:name="OLE_LINK6"/>
+      <w:bookmarkEnd w:id="2"/>
+      <w:bookmarkEnd w:id="3"/>
+      <w:r>
+        <w:t>Physical constraint</w:t>
+      </w:r>
+    </w:p>
+    <w:p>
+      <w:pPr>
+        <w:pStyle w:val="ListParagraph"/>
+        <w:numPr>
+          <w:ilvl w:val="4"/>
+          <w:numId w:val="7"/>
+        </w:numPr>
+      </w:pPr>
+      <w:r>
+        <w:t xml:space="preserve">Needs to run on a device with a camera </w:t>
+      </w:r>
+    </w:p>
+    <w:p>
+      <w:pPr>
+        <w:pStyle w:val="ListParagraph"/>
+        <w:numPr>
+          <w:ilvl w:val="4"/>
+          <w:numId w:val="7"/>
+        </w:numPr>
+      </w:pPr>
+      <w:r>
+        <w:t>Must ship with 50 gigabytes of DVDs</w:t>
+      </w:r>
+    </w:p>
+    <w:p/>
+    <w:p>
+      <w:pPr>
+        <w:pStyle w:val="ListParagraph"/>
+        <w:numPr>
+          <w:ilvl w:val="0"/>
+          <w:numId w:val="8"/>
+        </w:numPr>
+      </w:pPr>
+      <w:r>
+        <w:rPr>
+          <w:b/>
+        </w:rPr>
+        <w:t>UML = Unified Modeling Language</w:t>
+      </w:r>
+    </w:p>
+    <w:p>
+      <w:pPr>
+        <w:pStyle w:val="ListParagraph"/>
+        <w:numPr>
+          <w:ilvl w:val="1"/>
+          <w:numId w:val="8"/>
+        </w:numPr>
+      </w:pPr>
+      <w:r>
+        <w:t>Not a programming language</w:t>
+      </w:r>
+    </w:p>
+    <w:p>
+      <w:pPr>
+        <w:pStyle w:val="ListParagraph"/>
+        <w:numPr>
+          <w:ilvl w:val="1"/>
+          <w:numId w:val="8"/>
+        </w:numPr>
+      </w:pPr>
+      <w:r>
+        <w:t>It is a graphical notation specifically for drawing diagrams of an object-oriented system such as classic class diagram</w:t>
+      </w:r>
+    </w:p>
+    <w:p>
+      <w:pPr>
+        <w:pStyle w:val="ListParagraph"/>
+        <w:numPr>
+          <w:ilvl w:val="2"/>
+          <w:numId w:val="8"/>
+        </w:numPr>
+      </w:pPr>
+      <w:proofErr w:type="gramStart"/>
+      <w:r>
+        <w:t>i</w:t>
+      </w:r>
+      <w:proofErr w:type="gramEnd"/>
+      <w:r>
+        <w:t xml:space="preserve">.e. </w:t>
+      </w:r>
+      <w:hyperlink r:id="rId6" w:history="1">
+        <w:r>
+          <w:rPr>
+            <w:rStyle w:val="Hyperlink"/>
+          </w:rPr>
+          <w:t>http://agilemodeling.com/ima</w:t>
+        </w:r>
+        <w:r>
+          <w:rPr>
+            <w:rStyle w:val="Hyperlink"/>
+          </w:rPr>
+          <w:t>g</w:t>
+        </w:r>
+        <w:r>
+          <w:rPr>
+            <w:rStyle w:val="Hyperlink"/>
+          </w:rPr>
+          <w:t>es/models/classDiagramInheritance.jpg</w:t>
+        </w:r>
+      </w:hyperlink>
+    </w:p>
+    <w:p>
+      <w:pPr>
+        <w:pStyle w:val="ListParagraph"/>
+        <w:ind w:left="2160"/>
+      </w:pPr>
+      <w:bookmarkStart w:id="6" w:name="_GoBack"/>
+      <w:bookmarkEnd w:id="6"/>
+    </w:p>
+    <w:bookmarkEnd w:id="4"/>
+    <w:bookmarkEnd w:id="5"/>
+    <w:p>
+      <w:pPr>
+        <w:pStyle w:val="ListParagraph"/>
+        <w:ind w:left="3600"/>
+      </w:pPr>
     </w:p>
     <w:p/>
     <w:sectPr>
@@ -1635,6 +3195,119 @@
     </w:lvl>
   </w:abstractNum>
   <w:abstractNum w:abstractNumId="1">
+    <w:nsid w:val="2EDB3F0E"/>
+    <w:multiLevelType w:val="hybridMultilevel"/>
+    <w:tmpl w:val="82128E6A"/>
+    <w:lvl w:ilvl="0" w:tplc="04090001">
+      <w:start w:val="1"/>
+      <w:numFmt w:val="bullet"/>
+      <w:lvlText w:val=""/>
+      <w:lvlJc w:val="left"/>
+      <w:pPr>
+        <w:ind w:left="720" w:hanging="360"/>
+      </w:pPr>
+      <w:rPr>
+        <w:rFonts w:ascii="Symbol" w:hAnsi="Symbol" w:hint="default"/>
+      </w:rPr>
+    </w:lvl>
+    <w:lvl w:ilvl="1" w:tplc="04090003">
+      <w:start w:val="1"/>
+      <w:numFmt w:val="bullet"/>
+      <w:lvlText w:val="o"/>
+      <w:lvlJc w:val="left"/>
+      <w:pPr>
+        <w:ind w:left="1440" w:hanging="360"/>
+      </w:pPr>
+      <w:rPr>
+        <w:rFonts w:ascii="Courier New" w:hAnsi="Courier New" w:hint="default"/>
+      </w:rPr>
+    </w:lvl>
+    <w:lvl w:ilvl="2" w:tplc="04090005">
+      <w:start w:val="1"/>
+      <w:numFmt w:val="bullet"/>
+      <w:lvlText w:val=""/>
+      <w:lvlJc w:val="left"/>
+      <w:pPr>
+        <w:ind w:left="2160" w:hanging="360"/>
+      </w:pPr>
+      <w:rPr>
+        <w:rFonts w:ascii="Wingdings" w:hAnsi="Wingdings" w:hint="default"/>
+      </w:rPr>
+    </w:lvl>
+    <w:lvl w:ilvl="3" w:tplc="04090001">
+      <w:start w:val="1"/>
+      <w:numFmt w:val="bullet"/>
+      <w:lvlText w:val=""/>
+      <w:lvlJc w:val="left"/>
+      <w:pPr>
+        <w:ind w:left="2880" w:hanging="360"/>
+      </w:pPr>
+      <w:rPr>
+        <w:rFonts w:ascii="Symbol" w:hAnsi="Symbol" w:hint="default"/>
+      </w:rPr>
+    </w:lvl>
+    <w:lvl w:ilvl="4" w:tplc="04090003" w:tentative="1">
+      <w:start w:val="1"/>
+      <w:numFmt w:val="bullet"/>
+      <w:lvlText w:val="o"/>
+      <w:lvlJc w:val="left"/>
+      <w:pPr>
+        <w:ind w:left="3600" w:hanging="360"/>
+      </w:pPr>
+      <w:rPr>
+        <w:rFonts w:ascii="Courier New" w:hAnsi="Courier New" w:hint="default"/>
+      </w:rPr>
+    </w:lvl>
+    <w:lvl w:ilvl="5" w:tplc="04090005" w:tentative="1">
+      <w:start w:val="1"/>
+      <w:numFmt w:val="bullet"/>
+      <w:lvlText w:val=""/>
+      <w:lvlJc w:val="left"/>
+      <w:pPr>
+        <w:ind w:left="4320" w:hanging="360"/>
+      </w:pPr>
+      <w:rPr>
+        <w:rFonts w:ascii="Wingdings" w:hAnsi="Wingdings" w:hint="default"/>
+      </w:rPr>
+    </w:lvl>
+    <w:lvl w:ilvl="6" w:tplc="04090001" w:tentative="1">
+      <w:start w:val="1"/>
+      <w:numFmt w:val="bullet"/>
+      <w:lvlText w:val=""/>
+      <w:lvlJc w:val="left"/>
+      <w:pPr>
+        <w:ind w:left="5040" w:hanging="360"/>
+      </w:pPr>
+      <w:rPr>
+        <w:rFonts w:ascii="Symbol" w:hAnsi="Symbol" w:hint="default"/>
+      </w:rPr>
+    </w:lvl>
+    <w:lvl w:ilvl="7" w:tplc="04090003" w:tentative="1">
+      <w:start w:val="1"/>
+      <w:numFmt w:val="bullet"/>
+      <w:lvlText w:val="o"/>
+      <w:lvlJc w:val="left"/>
+      <w:pPr>
+        <w:ind w:left="5760" w:hanging="360"/>
+      </w:pPr>
+      <w:rPr>
+        <w:rFonts w:ascii="Courier New" w:hAnsi="Courier New" w:hint="default"/>
+      </w:rPr>
+    </w:lvl>
+    <w:lvl w:ilvl="8" w:tplc="04090005" w:tentative="1">
+      <w:start w:val="1"/>
+      <w:numFmt w:val="bullet"/>
+      <w:lvlText w:val=""/>
+      <w:lvlJc w:val="left"/>
+      <w:pPr>
+        <w:ind w:left="6480" w:hanging="360"/>
+      </w:pPr>
+      <w:rPr>
+        <w:rFonts w:ascii="Wingdings" w:hAnsi="Wingdings" w:hint="default"/>
+      </w:rPr>
+    </w:lvl>
+  </w:abstractNum>
+  <w:abstractNum w:abstractNumId="2">
     <w:nsid w:val="413F585A"/>
     <w:multiLevelType w:val="hybridMultilevel"/>
     <w:tmpl w:val="7F9E3BC4"/>
@@ -1747,7 +3420,233 @@
       </w:rPr>
     </w:lvl>
   </w:abstractNum>
-  <w:abstractNum w:abstractNumId="2">
+  <w:abstractNum w:abstractNumId="3">
+    <w:nsid w:val="46BD1378"/>
+    <w:multiLevelType w:val="hybridMultilevel"/>
+    <w:tmpl w:val="3CDE65DA"/>
+    <w:lvl w:ilvl="0" w:tplc="04090001">
+      <w:start w:val="1"/>
+      <w:numFmt w:val="bullet"/>
+      <w:lvlText w:val=""/>
+      <w:lvlJc w:val="left"/>
+      <w:pPr>
+        <w:ind w:left="720" w:hanging="360"/>
+      </w:pPr>
+      <w:rPr>
+        <w:rFonts w:ascii="Symbol" w:hAnsi="Symbol" w:hint="default"/>
+      </w:rPr>
+    </w:lvl>
+    <w:lvl w:ilvl="1" w:tplc="04090003">
+      <w:start w:val="1"/>
+      <w:numFmt w:val="bullet"/>
+      <w:lvlText w:val="o"/>
+      <w:lvlJc w:val="left"/>
+      <w:pPr>
+        <w:ind w:left="1440" w:hanging="360"/>
+      </w:pPr>
+      <w:rPr>
+        <w:rFonts w:ascii="Courier New" w:hAnsi="Courier New" w:hint="default"/>
+      </w:rPr>
+    </w:lvl>
+    <w:lvl w:ilvl="2" w:tplc="04090005">
+      <w:start w:val="1"/>
+      <w:numFmt w:val="bullet"/>
+      <w:lvlText w:val=""/>
+      <w:lvlJc w:val="left"/>
+      <w:pPr>
+        <w:ind w:left="2160" w:hanging="360"/>
+      </w:pPr>
+      <w:rPr>
+        <w:rFonts w:ascii="Wingdings" w:hAnsi="Wingdings" w:hint="default"/>
+      </w:rPr>
+    </w:lvl>
+    <w:lvl w:ilvl="3" w:tplc="04090001">
+      <w:start w:val="1"/>
+      <w:numFmt w:val="bullet"/>
+      <w:lvlText w:val=""/>
+      <w:lvlJc w:val="left"/>
+      <w:pPr>
+        <w:ind w:left="2880" w:hanging="360"/>
+      </w:pPr>
+      <w:rPr>
+        <w:rFonts w:ascii="Symbol" w:hAnsi="Symbol" w:hint="default"/>
+      </w:rPr>
+    </w:lvl>
+    <w:lvl w:ilvl="4" w:tplc="04090003">
+      <w:start w:val="1"/>
+      <w:numFmt w:val="bullet"/>
+      <w:lvlText w:val="o"/>
+      <w:lvlJc w:val="left"/>
+      <w:pPr>
+        <w:ind w:left="3600" w:hanging="360"/>
+      </w:pPr>
+      <w:rPr>
+        <w:rFonts w:ascii="Courier New" w:hAnsi="Courier New" w:hint="default"/>
+      </w:rPr>
+    </w:lvl>
+    <w:lvl w:ilvl="5" w:tplc="04090005" w:tentative="1">
+      <w:start w:val="1"/>
+      <w:numFmt w:val="bullet"/>
+      <w:lvlText w:val=""/>
+      <w:lvlJc w:val="left"/>
+      <w:pPr>
+        <w:ind w:left="4320" w:hanging="360"/>
+      </w:pPr>
+      <w:rPr>
+        <w:rFonts w:ascii="Wingdings" w:hAnsi="Wingdings" w:hint="default"/>
+      </w:rPr>
+    </w:lvl>
+    <w:lvl w:ilvl="6" w:tplc="04090001" w:tentative="1">
+      <w:start w:val="1"/>
+      <w:numFmt w:val="bullet"/>
+      <w:lvlText w:val=""/>
+      <w:lvlJc w:val="left"/>
+      <w:pPr>
+        <w:ind w:left="5040" w:hanging="360"/>
+      </w:pPr>
+      <w:rPr>
+        <w:rFonts w:ascii="Symbol" w:hAnsi="Symbol" w:hint="default"/>
+      </w:rPr>
+    </w:lvl>
+    <w:lvl w:ilvl="7" w:tplc="04090003" w:tentative="1">
+      <w:start w:val="1"/>
+      <w:numFmt w:val="bullet"/>
+      <w:lvlText w:val="o"/>
+      <w:lvlJc w:val="left"/>
+      <w:pPr>
+        <w:ind w:left="5760" w:hanging="360"/>
+      </w:pPr>
+      <w:rPr>
+        <w:rFonts w:ascii="Courier New" w:hAnsi="Courier New" w:hint="default"/>
+      </w:rPr>
+    </w:lvl>
+    <w:lvl w:ilvl="8" w:tplc="04090005" w:tentative="1">
+      <w:start w:val="1"/>
+      <w:numFmt w:val="bullet"/>
+      <w:lvlText w:val=""/>
+      <w:lvlJc w:val="left"/>
+      <w:pPr>
+        <w:ind w:left="6480" w:hanging="360"/>
+      </w:pPr>
+      <w:rPr>
+        <w:rFonts w:ascii="Wingdings" w:hAnsi="Wingdings" w:hint="default"/>
+      </w:rPr>
+    </w:lvl>
+  </w:abstractNum>
+  <w:abstractNum w:abstractNumId="4">
+    <w:nsid w:val="4BA67139"/>
+    <w:multiLevelType w:val="hybridMultilevel"/>
+    <w:tmpl w:val="DFB2650A"/>
+    <w:lvl w:ilvl="0" w:tplc="04090001">
+      <w:start w:val="1"/>
+      <w:numFmt w:val="bullet"/>
+      <w:lvlText w:val=""/>
+      <w:lvlJc w:val="left"/>
+      <w:pPr>
+        <w:ind w:left="720" w:hanging="360"/>
+      </w:pPr>
+      <w:rPr>
+        <w:rFonts w:ascii="Symbol" w:hAnsi="Symbol" w:hint="default"/>
+      </w:rPr>
+    </w:lvl>
+    <w:lvl w:ilvl="1" w:tplc="04090003">
+      <w:start w:val="1"/>
+      <w:numFmt w:val="bullet"/>
+      <w:lvlText w:val="o"/>
+      <w:lvlJc w:val="left"/>
+      <w:pPr>
+        <w:ind w:left="1440" w:hanging="360"/>
+      </w:pPr>
+      <w:rPr>
+        <w:rFonts w:ascii="Courier New" w:hAnsi="Courier New" w:hint="default"/>
+      </w:rPr>
+    </w:lvl>
+    <w:lvl w:ilvl="2" w:tplc="04090005">
+      <w:start w:val="1"/>
+      <w:numFmt w:val="bullet"/>
+      <w:lvlText w:val=""/>
+      <w:lvlJc w:val="left"/>
+      <w:pPr>
+        <w:ind w:left="2160" w:hanging="360"/>
+      </w:pPr>
+      <w:rPr>
+        <w:rFonts w:ascii="Wingdings" w:hAnsi="Wingdings" w:hint="default"/>
+      </w:rPr>
+    </w:lvl>
+    <w:lvl w:ilvl="3" w:tplc="04090001">
+      <w:start w:val="1"/>
+      <w:numFmt w:val="bullet"/>
+      <w:lvlText w:val=""/>
+      <w:lvlJc w:val="left"/>
+      <w:pPr>
+        <w:ind w:left="2880" w:hanging="360"/>
+      </w:pPr>
+      <w:rPr>
+        <w:rFonts w:ascii="Symbol" w:hAnsi="Symbol" w:hint="default"/>
+      </w:rPr>
+    </w:lvl>
+    <w:lvl w:ilvl="4" w:tplc="04090003">
+      <w:start w:val="1"/>
+      <w:numFmt w:val="bullet"/>
+      <w:lvlText w:val="o"/>
+      <w:lvlJc w:val="left"/>
+      <w:pPr>
+        <w:ind w:left="3600" w:hanging="360"/>
+      </w:pPr>
+      <w:rPr>
+        <w:rFonts w:ascii="Courier New" w:hAnsi="Courier New" w:hint="default"/>
+      </w:rPr>
+    </w:lvl>
+    <w:lvl w:ilvl="5" w:tplc="04090005">
+      <w:start w:val="1"/>
+      <w:numFmt w:val="bullet"/>
+      <w:lvlText w:val=""/>
+      <w:lvlJc w:val="left"/>
+      <w:pPr>
+        <w:ind w:left="4320" w:hanging="360"/>
+      </w:pPr>
+      <w:rPr>
+        <w:rFonts w:ascii="Wingdings" w:hAnsi="Wingdings" w:hint="default"/>
+      </w:rPr>
+    </w:lvl>
+    <w:lvl w:ilvl="6" w:tplc="04090001" w:tentative="1">
+      <w:start w:val="1"/>
+      <w:numFmt w:val="bullet"/>
+      <w:lvlText w:val=""/>
+      <w:lvlJc w:val="left"/>
+      <w:pPr>
+        <w:ind w:left="5040" w:hanging="360"/>
+      </w:pPr>
+      <w:rPr>
+        <w:rFonts w:ascii="Symbol" w:hAnsi="Symbol" w:hint="default"/>
+      </w:rPr>
+    </w:lvl>
+    <w:lvl w:ilvl="7" w:tplc="04090003" w:tentative="1">
+      <w:start w:val="1"/>
+      <w:numFmt w:val="bullet"/>
+      <w:lvlText w:val="o"/>
+      <w:lvlJc w:val="left"/>
+      <w:pPr>
+        <w:ind w:left="5760" w:hanging="360"/>
+      </w:pPr>
+      <w:rPr>
+        <w:rFonts w:ascii="Courier New" w:hAnsi="Courier New" w:hint="default"/>
+      </w:rPr>
+    </w:lvl>
+    <w:lvl w:ilvl="8" w:tplc="04090005" w:tentative="1">
+      <w:start w:val="1"/>
+      <w:numFmt w:val="bullet"/>
+      <w:lvlText w:val=""/>
+      <w:lvlJc w:val="left"/>
+      <w:pPr>
+        <w:ind w:left="6480" w:hanging="360"/>
+      </w:pPr>
+      <w:rPr>
+        <w:rFonts w:ascii="Wingdings" w:hAnsi="Wingdings" w:hint="default"/>
+      </w:rPr>
+    </w:lvl>
+  </w:abstractNum>
+  <w:abstractNum w:abstractNumId="5">
     <w:nsid w:val="630158DA"/>
     <w:multiLevelType w:val="hybridMultilevel"/>
     <w:tmpl w:val="C31EF43E"/>
@@ -1860,7 +3759,120 @@
       </w:rPr>
     </w:lvl>
   </w:abstractNum>
-  <w:abstractNum w:abstractNumId="3">
+  <w:abstractNum w:abstractNumId="6">
+    <w:nsid w:val="64F97582"/>
+    <w:multiLevelType w:val="hybridMultilevel"/>
+    <w:tmpl w:val="754689E4"/>
+    <w:lvl w:ilvl="0" w:tplc="04090001">
+      <w:start w:val="1"/>
+      <w:numFmt w:val="bullet"/>
+      <w:lvlText w:val=""/>
+      <w:lvlJc w:val="left"/>
+      <w:pPr>
+        <w:ind w:left="720" w:hanging="360"/>
+      </w:pPr>
+      <w:rPr>
+        <w:rFonts w:ascii="Symbol" w:hAnsi="Symbol" w:hint="default"/>
+      </w:rPr>
+    </w:lvl>
+    <w:lvl w:ilvl="1" w:tplc="04090003">
+      <w:start w:val="1"/>
+      <w:numFmt w:val="bullet"/>
+      <w:lvlText w:val="o"/>
+      <w:lvlJc w:val="left"/>
+      <w:pPr>
+        <w:ind w:left="1440" w:hanging="360"/>
+      </w:pPr>
+      <w:rPr>
+        <w:rFonts w:ascii="Courier New" w:hAnsi="Courier New" w:hint="default"/>
+      </w:rPr>
+    </w:lvl>
+    <w:lvl w:ilvl="2" w:tplc="04090005">
+      <w:start w:val="1"/>
+      <w:numFmt w:val="bullet"/>
+      <w:lvlText w:val=""/>
+      <w:lvlJc w:val="left"/>
+      <w:pPr>
+        <w:ind w:left="2160" w:hanging="360"/>
+      </w:pPr>
+      <w:rPr>
+        <w:rFonts w:ascii="Wingdings" w:hAnsi="Wingdings" w:hint="default"/>
+      </w:rPr>
+    </w:lvl>
+    <w:lvl w:ilvl="3" w:tplc="04090001" w:tentative="1">
+      <w:start w:val="1"/>
+      <w:numFmt w:val="bullet"/>
+      <w:lvlText w:val=""/>
+      <w:lvlJc w:val="left"/>
+      <w:pPr>
+        <w:ind w:left="2880" w:hanging="360"/>
+      </w:pPr>
+      <w:rPr>
+        <w:rFonts w:ascii="Symbol" w:hAnsi="Symbol" w:hint="default"/>
+      </w:rPr>
+    </w:lvl>
+    <w:lvl w:ilvl="4" w:tplc="04090003" w:tentative="1">
+      <w:start w:val="1"/>
+      <w:numFmt w:val="bullet"/>
+      <w:lvlText w:val="o"/>
+      <w:lvlJc w:val="left"/>
+      <w:pPr>
+        <w:ind w:left="3600" w:hanging="360"/>
+      </w:pPr>
+      <w:rPr>
+        <w:rFonts w:ascii="Courier New" w:hAnsi="Courier New" w:hint="default"/>
+      </w:rPr>
+    </w:lvl>
+    <w:lvl w:ilvl="5" w:tplc="04090005" w:tentative="1">
+      <w:start w:val="1"/>
+      <w:numFmt w:val="bullet"/>
+      <w:lvlText w:val=""/>
+      <w:lvlJc w:val="left"/>
+      <w:pPr>
+        <w:ind w:left="4320" w:hanging="360"/>
+      </w:pPr>
+      <w:rPr>
+        <w:rFonts w:ascii="Wingdings" w:hAnsi="Wingdings" w:hint="default"/>
+      </w:rPr>
+    </w:lvl>
+    <w:lvl w:ilvl="6" w:tplc="04090001" w:tentative="1">
+      <w:start w:val="1"/>
+      <w:numFmt w:val="bullet"/>
+      <w:lvlText w:val=""/>
+      <w:lvlJc w:val="left"/>
+      <w:pPr>
+        <w:ind w:left="5040" w:hanging="360"/>
+      </w:pPr>
+      <w:rPr>
+        <w:rFonts w:ascii="Symbol" w:hAnsi="Symbol" w:hint="default"/>
+      </w:rPr>
+    </w:lvl>
+    <w:lvl w:ilvl="7" w:tplc="04090003" w:tentative="1">
+      <w:start w:val="1"/>
+      <w:numFmt w:val="bullet"/>
+      <w:lvlText w:val="o"/>
+      <w:lvlJc w:val="left"/>
+      <w:pPr>
+        <w:ind w:left="5760" w:hanging="360"/>
+      </w:pPr>
+      <w:rPr>
+        <w:rFonts w:ascii="Courier New" w:hAnsi="Courier New" w:hint="default"/>
+      </w:rPr>
+    </w:lvl>
+    <w:lvl w:ilvl="8" w:tplc="04090005" w:tentative="1">
+      <w:start w:val="1"/>
+      <w:numFmt w:val="bullet"/>
+      <w:lvlText w:val=""/>
+      <w:lvlJc w:val="left"/>
+      <w:pPr>
+        <w:ind w:left="6480" w:hanging="360"/>
+      </w:pPr>
+      <w:rPr>
+        <w:rFonts w:ascii="Wingdings" w:hAnsi="Wingdings" w:hint="default"/>
+      </w:rPr>
+    </w:lvl>
+  </w:abstractNum>
+  <w:abstractNum w:abstractNumId="7">
     <w:nsid w:val="69EE1B1C"/>
     <w:multiLevelType w:val="hybridMultilevel"/>
     <w:tmpl w:val="0E24EE26"/>
@@ -1977,13 +3989,25 @@
     <w:abstractNumId w:val="0"/>
   </w:num>
   <w:num w:numId="2">
+    <w:abstractNumId w:val="7"/>
+  </w:num>
+  <w:num w:numId="3">
+    <w:abstractNumId w:val="5"/>
+  </w:num>
+  <w:num w:numId="4">
+    <w:abstractNumId w:val="2"/>
+  </w:num>
+  <w:num w:numId="5">
+    <w:abstractNumId w:val="1"/>
+  </w:num>
+  <w:num w:numId="6">
+    <w:abstractNumId w:val="4"/>
+  </w:num>
+  <w:num w:numId="7">
     <w:abstractNumId w:val="3"/>
   </w:num>
-  <w:num w:numId="3">
-    <w:abstractNumId w:val="2"/>
-  </w:num>
-  <w:num w:numId="4">
-    <w:abstractNumId w:val="1"/>
+  <w:num w:numId="8">
+    <w:abstractNumId w:val="6"/>
   </w:num>
 </w:numbering>
 </file>
@@ -2182,6 +4206,29 @@
       <w:contextualSpacing/>
     </w:pPr>
   </w:style>
+  <w:style w:type="character" w:styleId="Hyperlink">
+    <w:name w:val="Hyperlink"/>
+    <w:basedOn w:val="DefaultParagraphFont"/>
+    <w:uiPriority w:val="99"/>
+    <w:unhideWhenUsed/>
+    <w:rsid w:val="00654384"/>
+    <w:rPr>
+      <w:color w:val="0000FF" w:themeColor="hyperlink"/>
+      <w:u w:val="single"/>
+    </w:rPr>
+  </w:style>
+  <w:style w:type="character" w:styleId="FollowedHyperlink">
+    <w:name w:val="FollowedHyperlink"/>
+    <w:basedOn w:val="DefaultParagraphFont"/>
+    <w:uiPriority w:val="99"/>
+    <w:semiHidden/>
+    <w:unhideWhenUsed/>
+    <w:rsid w:val="00654384"/>
+    <w:rPr>
+      <w:color w:val="800080" w:themeColor="followedHyperlink"/>
+      <w:u w:val="single"/>
+    </w:rPr>
+  </w:style>
 </w:styles>
 </file>
 
@@ -2378,6 +4425,29 @@
       <w:ind w:left="720"/>
       <w:contextualSpacing/>
     </w:pPr>
+  </w:style>
+  <w:style w:type="character" w:styleId="Hyperlink">
+    <w:name w:val="Hyperlink"/>
+    <w:basedOn w:val="DefaultParagraphFont"/>
+    <w:uiPriority w:val="99"/>
+    <w:unhideWhenUsed/>
+    <w:rsid w:val="00654384"/>
+    <w:rPr>
+      <w:color w:val="0000FF" w:themeColor="hyperlink"/>
+      <w:u w:val="single"/>
+    </w:rPr>
+  </w:style>
+  <w:style w:type="character" w:styleId="FollowedHyperlink">
+    <w:name w:val="FollowedHyperlink"/>
+    <w:basedOn w:val="DefaultParagraphFont"/>
+    <w:uiPriority w:val="99"/>
+    <w:semiHidden/>
+    <w:unhideWhenUsed/>
+    <w:rsid w:val="00654384"/>
+    <w:rPr>
+      <w:color w:val="800080" w:themeColor="followedHyperlink"/>
+      <w:u w:val="single"/>
+    </w:rPr>
   </w:style>
 </w:styles>
 </file>

</xml_diff>